<commit_message>
Adding heaer to req trace
</commit_message>
<xml_diff>
--- a/Subcontractor/Pod requirement spec req trace.docx
+++ b/Subcontractor/Pod requirement spec req trace.docx
@@ -2,6 +2,309 @@
 <file path=word/document.xml><?xml version="1.0" encoding="utf-8"?>
 <w:document xmlns:ve="http://schemas.openxmlformats.org/markup-compatibility/2006" xmlns:o="urn:schemas-microsoft-com:office:office" xmlns:r="http://schemas.openxmlformats.org/officeDocument/2006/relationships" xmlns:m="http://schemas.openxmlformats.org/officeDocument/2006/math" xmlns:v="urn:schemas-microsoft-com:vml" xmlns:wp="http://schemas.openxmlformats.org/drawingml/2006/wordprocessingDrawing" xmlns:w10="urn:schemas-microsoft-com:office:word" xmlns:w="http://schemas.openxmlformats.org/wordprocessingml/2006/main" xmlns:wne="http://schemas.microsoft.com/office/word/2006/wordml">
   <w:body>
+    <w:p>
+      <w:pPr>
+        <w:jc w:val="center"/>
+        <w:rPr>
+          <w:b/>
+          <w:sz w:val="56"/>
+          <w:szCs w:val="56"/>
+          <w:lang w:val="en-GB"/>
+        </w:rPr>
+      </w:pPr>
+    </w:p>
+    <w:p>
+      <w:pPr>
+        <w:jc w:val="center"/>
+        <w:rPr>
+          <w:b/>
+          <w:sz w:val="56"/>
+          <w:szCs w:val="56"/>
+          <w:lang w:val="en-GB"/>
+        </w:rPr>
+      </w:pPr>
+      <w:r>
+        <w:rPr>
+          <w:b/>
+          <w:sz w:val="56"/>
+          <w:szCs w:val="56"/>
+          <w:lang w:val="en-GB"/>
+        </w:rPr>
+        <w:t>Requirement tracability</w:t>
+      </w:r>
+    </w:p>
+    <w:p>
+      <w:pPr>
+        <w:pStyle w:val="Titel"/>
+        <w:jc w:val="center"/>
+        <w:rPr>
+          <w:rFonts w:ascii="Calibri" w:hAnsi="Calibri"/>
+          <w:b/>
+          <w:color w:val="auto"/>
+          <w:spacing w:val="0"/>
+          <w:kern w:val="0"/>
+          <w:sz w:val="36"/>
+          <w:szCs w:val="36"/>
+          <w:lang w:val="en-GB"/>
+        </w:rPr>
+      </w:pPr>
+      <w:r>
+        <w:rPr>
+          <w:rFonts w:ascii="Calibri" w:hAnsi="Calibri"/>
+          <w:b/>
+          <w:color w:val="auto"/>
+          <w:spacing w:val="0"/>
+          <w:kern w:val="0"/>
+          <w:sz w:val="36"/>
+          <w:szCs w:val="36"/>
+          <w:lang w:val="en-GB"/>
+        </w:rPr>
+        <w:t>SOW subcontractor to SRS</w:t>
+      </w:r>
+    </w:p>
+    <w:p>
+      <w:pPr>
+        <w:rPr>
+          <w:lang w:val="en-GB"/>
+        </w:rPr>
+      </w:pPr>
+    </w:p>
+    <w:p>
+      <w:pPr>
+        <w:rPr>
+          <w:lang w:val="en-GB"/>
+        </w:rPr>
+      </w:pPr>
+    </w:p>
+    <w:p>
+      <w:pPr>
+        <w:rPr>
+          <w:lang w:val="en-GB"/>
+        </w:rPr>
+      </w:pPr>
+    </w:p>
+    <w:p>
+      <w:pPr>
+        <w:rPr>
+          <w:lang w:val="en-GB"/>
+        </w:rPr>
+      </w:pPr>
+    </w:p>
+    <w:p>
+      <w:pPr>
+        <w:rPr>
+          <w:lang w:val="en-GB"/>
+        </w:rPr>
+      </w:pPr>
+    </w:p>
+    <w:p>
+      <w:pPr>
+        <w:rPr>
+          <w:lang w:val="en-GB"/>
+        </w:rPr>
+      </w:pPr>
+    </w:p>
+    <w:p>
+      <w:pPr>
+        <w:rPr>
+          <w:lang w:val="en-GB"/>
+        </w:rPr>
+      </w:pPr>
+    </w:p>
+    <w:p>
+      <w:pPr>
+        <w:rPr>
+          <w:lang w:val="en-GB"/>
+        </w:rPr>
+      </w:pPr>
+    </w:p>
+    <w:p>
+      <w:pPr>
+        <w:rPr>
+          <w:lang w:val="en-GB"/>
+        </w:rPr>
+      </w:pPr>
+    </w:p>
+    <w:p>
+      <w:pPr>
+        <w:rPr>
+          <w:lang w:val="en-GB"/>
+        </w:rPr>
+      </w:pPr>
+    </w:p>
+    <w:p>
+      <w:pPr>
+        <w:rPr>
+          <w:lang w:val="en-GB"/>
+        </w:rPr>
+      </w:pPr>
+    </w:p>
+    <w:p>
+      <w:pPr>
+        <w:rPr>
+          <w:lang w:val="en-GB"/>
+        </w:rPr>
+      </w:pPr>
+    </w:p>
+    <w:p>
+      <w:pPr>
+        <w:rPr>
+          <w:lang w:val="en-GB"/>
+        </w:rPr>
+      </w:pPr>
+    </w:p>
+    <w:p>
+      <w:pPr>
+        <w:rPr>
+          <w:lang w:val="en-GB"/>
+        </w:rPr>
+      </w:pPr>
+    </w:p>
+    <w:p>
+      <w:pPr>
+        <w:rPr>
+          <w:lang w:val="en-GB"/>
+        </w:rPr>
+      </w:pPr>
+    </w:p>
+    <w:p>
+      <w:pPr>
+        <w:contextualSpacing/>
+        <w:rPr>
+          <w:rFonts w:asciiTheme="minorHAnsi" w:eastAsiaTheme="minorHAnsi" w:hAnsiTheme="minorHAnsi" w:cstheme="minorBidi"/>
+          <w:lang w:val="en-GB"/>
+        </w:rPr>
+      </w:pPr>
+      <w:r>
+        <w:rPr>
+          <w:rFonts w:asciiTheme="minorHAnsi" w:eastAsiaTheme="minorHAnsi" w:hAnsiTheme="minorHAnsi" w:cstheme="minorBidi"/>
+          <w:lang w:val="en-GB"/>
+        </w:rPr>
+        <w:t xml:space="preserve">Date: </w:t>
+      </w:r>
+      <w:r>
+        <w:rPr>
+          <w:rFonts w:asciiTheme="minorHAnsi" w:eastAsiaTheme="minorHAnsi" w:hAnsiTheme="minorHAnsi" w:cstheme="minorBidi"/>
+          <w:b/>
+          <w:lang w:val="en-GB"/>
+        </w:rPr>
+        <w:t>11/10-10</w:t>
+      </w:r>
+    </w:p>
+    <w:p>
+      <w:pPr>
+        <w:contextualSpacing/>
+        <w:rPr>
+          <w:rFonts w:asciiTheme="minorHAnsi" w:eastAsiaTheme="minorHAnsi" w:hAnsiTheme="minorHAnsi" w:cstheme="minorBidi"/>
+          <w:b/>
+          <w:lang w:val="en-GB"/>
+        </w:rPr>
+      </w:pPr>
+      <w:r>
+        <w:rPr>
+          <w:rFonts w:asciiTheme="minorHAnsi" w:eastAsiaTheme="minorHAnsi" w:hAnsiTheme="minorHAnsi" w:cstheme="minorBidi"/>
+          <w:lang w:val="en-GB"/>
+        </w:rPr>
+        <w:t xml:space="preserve">Company: </w:t>
+      </w:r>
+      <w:r>
+        <w:rPr>
+          <w:rFonts w:asciiTheme="minorHAnsi" w:eastAsiaTheme="minorHAnsi" w:hAnsiTheme="minorHAnsi" w:cstheme="minorBidi"/>
+          <w:b/>
+          <w:lang w:val="en-GB"/>
+        </w:rPr>
+        <w:t>Company F</w:t>
+      </w:r>
+    </w:p>
+    <w:p>
+      <w:pPr>
+        <w:contextualSpacing/>
+        <w:rPr>
+          <w:rFonts w:asciiTheme="minorHAnsi" w:eastAsiaTheme="minorHAnsi" w:hAnsiTheme="minorHAnsi" w:cstheme="minorBidi"/>
+          <w:b/>
+          <w:lang w:val="en-GB"/>
+        </w:rPr>
+      </w:pPr>
+      <w:r>
+        <w:rPr>
+          <w:rFonts w:asciiTheme="minorHAnsi" w:eastAsiaTheme="minorHAnsi" w:hAnsiTheme="minorHAnsi" w:cstheme="minorBidi"/>
+          <w:lang w:val="en-GB"/>
+        </w:rPr>
+        <w:t xml:space="preserve">Authors: </w:t>
+      </w:r>
+      <w:r>
+        <w:rPr>
+          <w:rFonts w:asciiTheme="minorHAnsi" w:eastAsiaTheme="minorHAnsi" w:hAnsiTheme="minorHAnsi" w:cstheme="minorBidi"/>
+          <w:b/>
+          <w:lang w:val="en-GB"/>
+        </w:rPr>
+        <w:t>Kaj N. Nielsen, Kenneth Pihl, Anders H. Poder, Lars Munch</w:t>
+      </w:r>
+    </w:p>
+    <w:p>
+      <w:pPr>
+        <w:contextualSpacing/>
+        <w:rPr>
+          <w:rFonts w:asciiTheme="minorHAnsi" w:eastAsiaTheme="minorHAnsi" w:hAnsiTheme="minorHAnsi" w:cstheme="minorBidi"/>
+          <w:lang w:val="en-GB"/>
+        </w:rPr>
+      </w:pPr>
+      <w:r>
+        <w:rPr>
+          <w:rFonts w:asciiTheme="minorHAnsi" w:eastAsiaTheme="minorHAnsi" w:hAnsiTheme="minorHAnsi" w:cstheme="minorBidi"/>
+          <w:lang w:val="en-GB"/>
+        </w:rPr>
+        <w:t xml:space="preserve">Revision: </w:t>
+      </w:r>
+      <w:r>
+        <w:rPr>
+          <w:rFonts w:asciiTheme="minorHAnsi" w:eastAsiaTheme="minorHAnsi" w:hAnsiTheme="minorHAnsi" w:cstheme="minorBidi"/>
+          <w:b/>
+          <w:lang w:val="en-GB"/>
+        </w:rPr>
+        <w:t>A</w:t>
+      </w:r>
+    </w:p>
+    <w:p>
+      <w:pPr>
+        <w:contextualSpacing/>
+      </w:pPr>
+      <w:r>
+        <w:rPr>
+          <w:rFonts w:asciiTheme="minorHAnsi" w:eastAsiaTheme="minorHAnsi" w:hAnsiTheme="minorHAnsi" w:cstheme="minorBidi"/>
+          <w:lang w:val="en-GB"/>
+        </w:rPr>
+        <w:t xml:space="preserve">Document ID: </w:t>
+      </w:r>
+      <w:r>
+        <w:rPr>
+          <w:rFonts w:asciiTheme="minorHAnsi" w:eastAsiaTheme="minorHAnsi" w:hAnsiTheme="minorHAnsi" w:cstheme="minorBidi"/>
+          <w:b/>
+          <w:lang w:val="en-GB"/>
+        </w:rPr>
+        <w:t>RequirementTraceSOWCompanyG</w:t>
+      </w:r>
+      <w:r>
+        <w:rPr>
+          <w:b/>
+        </w:rPr>
+        <w:t xml:space="preserve"> </w:t>
+      </w:r>
+    </w:p>
+    <w:p>
+      <w:pPr>
+        <w:spacing w:after="0"/>
+        <w:ind w:left="284"/>
+      </w:pPr>
+      <w:r>
+        <w:br w:type="page"/>
+      </w:r>
+    </w:p>
+    <w:p>
+      <w:pPr>
+        <w:contextualSpacing/>
+      </w:pPr>
+    </w:p>
     <w:tbl>
       <w:tblPr>
         <w:tblW w:w="0" w:type="auto"/>
@@ -1328,6 +1631,7 @@
               <w:jc w:val="center"/>
             </w:pPr>
             <w:r>
+              <w:lastRenderedPageBreak/>
               <w:t>ER-2</w:t>
             </w:r>
           </w:p>
@@ -1353,14 +1657,7 @@
               <w:rPr>
                 <w:lang w:val="en-GB"/>
               </w:rPr>
-              <w:t xml:space="preserve">The pod structure shall be operational at temperatures of 134 ̊C on the outer </w:t>
-            </w:r>
-            <w:r>
-              <w:rPr>
-                <w:lang w:val="en-GB"/>
-              </w:rPr>
-              <w:lastRenderedPageBreak/>
-              <w:t>skin and  151 ̊C on the leading edge for 3 minutes.</w:t>
+              <w:t>The pod structure shall be operational at temperatures of 134 ̊C on the outer skin and  151 ̊C on the leading edge for 3 minutes.</w:t>
             </w:r>
           </w:p>
         </w:tc>
@@ -1385,7 +1682,6 @@
               <w:rPr>
                 <w:lang w:val="en-GB"/>
               </w:rPr>
-              <w:lastRenderedPageBreak/>
               <w:t>SR-68</w:t>
             </w:r>
           </w:p>
@@ -1408,7 +1704,6 @@
               <w:jc w:val="center"/>
             </w:pPr>
             <w:r>
-              <w:lastRenderedPageBreak/>
               <w:t>ER-3</w:t>
             </w:r>
           </w:p>
@@ -3166,7 +3461,7 @@
     <w:lsdException w:name="toc 8" w:uiPriority="39"/>
     <w:lsdException w:name="toc 9" w:uiPriority="39"/>
     <w:lsdException w:name="caption" w:uiPriority="35" w:qFormat="1"/>
-    <w:lsdException w:name="Title" w:semiHidden="0" w:uiPriority="10" w:unhideWhenUsed="0" w:qFormat="1"/>
+    <w:lsdException w:name="Title" w:semiHidden="0" w:unhideWhenUsed="0" w:qFormat="1"/>
     <w:lsdException w:name="Default Paragraph Font" w:uiPriority="1"/>
     <w:lsdException w:name="Subtitle" w:semiHidden="0" w:uiPriority="11" w:unhideWhenUsed="0" w:qFormat="1"/>
     <w:lsdException w:name="Strong" w:semiHidden="0" w:uiPriority="22" w:unhideWhenUsed="0" w:qFormat="1"/>
@@ -3472,6 +3767,46 @@
       <w:lang w:val="en-US"/>
     </w:rPr>
   </w:style>
+  <w:style w:type="paragraph" w:styleId="Titel">
+    <w:name w:val="Title"/>
+    <w:basedOn w:val="Normal"/>
+    <w:next w:val="Normal"/>
+    <w:link w:val="TitelTegn"/>
+    <w:uiPriority w:val="99"/>
+    <w:qFormat/>
+    <w:rsid w:val="00D52AFB"/>
+    <w:pPr>
+      <w:pBdr>
+        <w:bottom w:val="single" w:sz="8" w:space="4" w:color="4F81BD"/>
+      </w:pBdr>
+      <w:spacing w:after="300" w:line="240" w:lineRule="auto"/>
+      <w:contextualSpacing/>
+    </w:pPr>
+    <w:rPr>
+      <w:rFonts w:ascii="Cambria" w:eastAsia="SimSun" w:hAnsi="Cambria"/>
+      <w:color w:val="17365D"/>
+      <w:spacing w:val="5"/>
+      <w:kern w:val="28"/>
+      <w:sz w:val="52"/>
+      <w:szCs w:val="52"/>
+      <w:lang w:val="da-DK"/>
+    </w:rPr>
+  </w:style>
+  <w:style w:type="character" w:customStyle="1" w:styleId="TitelTegn">
+    <w:name w:val="Titel Tegn"/>
+    <w:basedOn w:val="Standardskrifttypeiafsnit"/>
+    <w:link w:val="Titel"/>
+    <w:uiPriority w:val="99"/>
+    <w:rsid w:val="00D52AFB"/>
+    <w:rPr>
+      <w:rFonts w:ascii="Cambria" w:eastAsia="SimSun" w:hAnsi="Cambria" w:cs="Times New Roman"/>
+      <w:color w:val="17365D"/>
+      <w:spacing w:val="5"/>
+      <w:kern w:val="28"/>
+      <w:sz w:val="52"/>
+      <w:szCs w:val="52"/>
+    </w:rPr>
+  </w:style>
 </w:styles>
 </file>
 

</xml_diff>